<commit_message>
Adding build version, minutes meeting and early code development
</commit_message>
<xml_diff>
--- a/root/Minutes/Minutes Session A – Tuesday 17th January 2017.docx
+++ b/root/Minutes/Minutes Session A – Tuesday 17th January 2017.docx
@@ -3,6 +3,7 @@
 <w:document xmlns:wpc="http://schemas.microsoft.com/office/word/2010/wordprocessingCanvas" xmlns:mo="http://schemas.microsoft.com/office/mac/office/2008/main" xmlns:mc="http://schemas.openxmlformats.org/markup-compatibility/2006" xmlns:mv="urn:schemas-microsoft-com:mac:vml" xmlns:o="urn:schemas-microsoft-com:office:office" xmlns:r="http://schemas.openxmlformats.org/officeDocument/2006/relationships" xmlns:m="http://schemas.openxmlformats.org/officeDocument/2006/math" xmlns:v="urn:schemas-microsoft-com:vml" xmlns:wp14="http://schemas.microsoft.com/office/word/2010/wordprocessingDrawing" xmlns:wp="http://schemas.openxmlformats.org/drawingml/2006/wordprocessingDrawing" xmlns:w10="urn:schemas-microsoft-com:office:word" xmlns:w="http://schemas.openxmlformats.org/wordprocessingml/2006/main" xmlns:w14="http://schemas.microsoft.com/office/word/2010/wordml" xmlns:w15="http://schemas.microsoft.com/office/word/2012/wordml" xmlns:wpg="http://schemas.microsoft.com/office/word/2010/wordprocessingGroup" xmlns:wpi="http://schemas.microsoft.com/office/word/2010/wordprocessingInk" xmlns:wne="http://schemas.microsoft.com/office/word/2006/wordml" xmlns:wps="http://schemas.microsoft.com/office/word/2010/wordprocessingShape" mc:Ignorable="w14 w15 wp14">
   <w:body>
     <w:p>
+      <w:bookmarkStart w:id="0" w:name="_GoBack"/>
       <w:r>
         <w:t xml:space="preserve">Minutes Session </w:t>
       </w:r>
@@ -89,6 +90,7 @@
     </w:p>
     <w:p>
       <w:pPr>
+        <w:jc w:val="center"/>
         <w:rPr>
           <w:b/>
         </w:rPr>
@@ -296,10 +298,9 @@
       <w:r>
         <w:t>Relevant theory and resources to be discussed further and any findings.</w:t>
       </w:r>
-      <w:bookmarkStart w:id="0" w:name="_GoBack"/>
-      <w:bookmarkEnd w:id="0"/>
     </w:p>
     <w:p/>
+    <w:bookmarkEnd w:id="0"/>
     <w:sectPr>
       <w:pgSz w:w="11900" w:h="16840"/>
       <w:pgMar w:top="1440" w:right="1440" w:bottom="1440" w:left="1440" w:header="720" w:footer="720" w:gutter="0"/>

</xml_diff>

<commit_message>
Updating minutes, Presentation, Code
</commit_message>
<xml_diff>
--- a/root/Minutes/Minutes Session A – Tuesday 17th January 2017.docx
+++ b/root/Minutes/Minutes Session A – Tuesday 17th January 2017.docx
@@ -3,7 +3,6 @@
 <w:document xmlns:wpc="http://schemas.microsoft.com/office/word/2010/wordprocessingCanvas" xmlns:mo="http://schemas.microsoft.com/office/mac/office/2008/main" xmlns:mc="http://schemas.openxmlformats.org/markup-compatibility/2006" xmlns:mv="urn:schemas-microsoft-com:mac:vml" xmlns:o="urn:schemas-microsoft-com:office:office" xmlns:r="http://schemas.openxmlformats.org/officeDocument/2006/relationships" xmlns:m="http://schemas.openxmlformats.org/officeDocument/2006/math" xmlns:v="urn:schemas-microsoft-com:vml" xmlns:wp14="http://schemas.microsoft.com/office/word/2010/wordprocessingDrawing" xmlns:wp="http://schemas.openxmlformats.org/drawingml/2006/wordprocessingDrawing" xmlns:w10="urn:schemas-microsoft-com:office:word" xmlns:w="http://schemas.openxmlformats.org/wordprocessingml/2006/main" xmlns:w14="http://schemas.microsoft.com/office/word/2010/wordml" xmlns:w15="http://schemas.microsoft.com/office/word/2012/wordml" xmlns:wpg="http://schemas.microsoft.com/office/word/2010/wordprocessingGroup" xmlns:wpi="http://schemas.microsoft.com/office/word/2010/wordprocessingInk" xmlns:wne="http://schemas.microsoft.com/office/word/2006/wordml" xmlns:wps="http://schemas.microsoft.com/office/word/2010/wordprocessingShape" mc:Ignorable="w14 w15 wp14">
   <w:body>
     <w:p>
-      <w:bookmarkStart w:id="0" w:name="_GoBack"/>
       <w:r>
         <w:t xml:space="preserve">Minutes Session </w:t>
       </w:r>
@@ -50,29 +49,8 @@
         <w:t>Present members</w:t>
       </w:r>
       <w:r>
-        <w:t xml:space="preserve"> – Jamie </w:t>
-      </w:r>
-      <w:proofErr w:type="spellStart"/>
-      <w:r>
-        <w:t>Izak</w:t>
-      </w:r>
-      <w:proofErr w:type="spellEnd"/>
-      <w:r>
-        <w:t xml:space="preserve"> Slome, Jack Galvin, </w:t>
-      </w:r>
-      <w:proofErr w:type="spellStart"/>
-      <w:r>
-        <w:t>Zehra</w:t>
-      </w:r>
-      <w:proofErr w:type="spellEnd"/>
-      <w:r>
-        <w:t xml:space="preserve"> </w:t>
-      </w:r>
-      <w:proofErr w:type="spellStart"/>
-      <w:r>
-        <w:t>Punjwani</w:t>
-      </w:r>
-      <w:proofErr w:type="spellEnd"/>
+        <w:t xml:space="preserve"> – Jamie Izak Slome, Jack Galvin, Zehra Punjwani</w:t>
+      </w:r>
     </w:p>
     <w:p/>
     <w:p>
@@ -180,6 +158,15 @@
           <w:b/>
         </w:rPr>
       </w:pPr>
+    </w:p>
+    <w:p>
+      <w:pPr>
+        <w:rPr>
+          <w:b/>
+        </w:rPr>
+      </w:pPr>
+      <w:bookmarkStart w:id="0" w:name="_GoBack"/>
+      <w:bookmarkEnd w:id="0"/>
       <w:r>
         <w:rPr>
           <w:b/>
@@ -300,7 +287,6 @@
       </w:r>
     </w:p>
     <w:p/>
-    <w:bookmarkEnd w:id="0"/>
     <w:sectPr>
       <w:pgSz w:w="11900" w:h="16840"/>
       <w:pgMar w:top="1440" w:right="1440" w:bottom="1440" w:left="1440" w:header="720" w:footer="720" w:gutter="0"/>

</xml_diff>